<commit_message>
Ajout rapport en format pdf
</commit_message>
<xml_diff>
--- a/Rapports/RAPPORT-DIABALLIK.docx
+++ b/Rapports/RAPPORT-DIABALLIK.docx
@@ -1,6 +1,6 @@
 
 <file path=word/document.xml><?xml version="1.0" encoding="utf-8"?>
-<w:document xmlns:wpc="http://schemas.microsoft.com/office/word/2010/wordprocessingCanvas" xmlns:cx="http://schemas.microsoft.com/office/drawing/2014/chartex" xmlns:cx1="http://schemas.microsoft.com/office/drawing/2015/9/8/chartex" xmlns:cx2="http://schemas.microsoft.com/office/drawing/2015/10/21/chartex" xmlns:cx3="http://schemas.microsoft.com/office/drawing/2016/5/9/chartex" xmlns:cx4="http://schemas.microsoft.com/office/drawing/2016/5/10/chartex" xmlns:cx5="http://schemas.microsoft.com/office/drawing/2016/5/11/chartex" xmlns:cx6="http://schemas.microsoft.com/office/drawing/2016/5/12/chartex" xmlns:cx7="http://schemas.microsoft.com/office/drawing/2016/5/13/chartex" xmlns:cx8="http://schemas.microsoft.com/office/drawing/2016/5/14/chartex" xmlns:mc="http://schemas.openxmlformats.org/markup-compatibility/2006" xmlns:aink="http://schemas.microsoft.com/office/drawing/2016/ink" xmlns:am3d="http://schemas.microsoft.com/office/drawing/2017/model3d" xmlns:o="urn:schemas-microsoft-com:office:office" xmlns:r="http://schemas.openxmlformats.org/officeDocument/2006/relationships" xmlns:m="http://schemas.openxmlformats.org/officeDocument/2006/math" xmlns:v="urn:schemas-microsoft-com:vml" xmlns:wp14="http://schemas.microsoft.com/office/word/2010/wordprocessingDrawing" xmlns:wp="http://schemas.openxmlformats.org/drawingml/2006/wordprocessingDrawing" xmlns:w10="urn:schemas-microsoft-com:office:word" xmlns:w="http://schemas.openxmlformats.org/wordprocessingml/2006/main" xmlns:w14="http://schemas.microsoft.com/office/word/2010/wordml" xmlns:w15="http://schemas.microsoft.com/office/word/2012/wordml" xmlns:w16cid="http://schemas.microsoft.com/office/word/2016/wordml/cid" xmlns:w16se="http://schemas.microsoft.com/office/word/2015/wordml/symex" xmlns:wpg="http://schemas.microsoft.com/office/word/2010/wordprocessingGroup" xmlns:wpi="http://schemas.microsoft.com/office/word/2010/wordprocessingInk" xmlns:wne="http://schemas.microsoft.com/office/word/2006/wordml" xmlns:wps="http://schemas.microsoft.com/office/word/2010/wordprocessingShape" mc:Ignorable="w14 w15 w16se w16cid wp14">
+<w:document xmlns:wpc="http://schemas.microsoft.com/office/word/2010/wordprocessingCanvas" xmlns:cx="http://schemas.microsoft.com/office/drawing/2014/chartex" xmlns:cx1="http://schemas.microsoft.com/office/drawing/2015/9/8/chartex" xmlns:cx2="http://schemas.microsoft.com/office/drawing/2015/10/21/chartex" xmlns:cx3="http://schemas.microsoft.com/office/drawing/2016/5/9/chartex" xmlns:cx4="http://schemas.microsoft.com/office/drawing/2016/5/10/chartex" xmlns:cx5="http://schemas.microsoft.com/office/drawing/2016/5/11/chartex" xmlns:cx6="http://schemas.microsoft.com/office/drawing/2016/5/12/chartex" xmlns:cx7="http://schemas.microsoft.com/office/drawing/2016/5/13/chartex" xmlns:cx8="http://schemas.microsoft.com/office/drawing/2016/5/14/chartex" xmlns:mc="http://schemas.openxmlformats.org/markup-compatibility/2006" xmlns:aink="http://schemas.microsoft.com/office/drawing/2016/ink" xmlns:am3d="http://schemas.microsoft.com/office/drawing/2017/model3d" xmlns:o="urn:schemas-microsoft-com:office:office" xmlns:r="http://schemas.openxmlformats.org/officeDocument/2006/relationships" xmlns:m="http://schemas.openxmlformats.org/officeDocument/2006/math" xmlns:v="urn:schemas-microsoft-com:vml" xmlns:wp14="http://schemas.microsoft.com/office/word/2010/wordprocessingDrawing" xmlns:wp="http://schemas.openxmlformats.org/drawingml/2006/wordprocessingDrawing" xmlns:w10="urn:schemas-microsoft-com:office:word" xmlns:w="http://schemas.openxmlformats.org/wordprocessingml/2006/main" xmlns:w14="http://schemas.microsoft.com/office/word/2010/wordml" xmlns:w15="http://schemas.microsoft.com/office/word/2012/wordml" xmlns:w16cex="http://schemas.microsoft.com/office/word/2018/wordml/cex" xmlns:w16cid="http://schemas.microsoft.com/office/word/2016/wordml/cid" xmlns:w16="http://schemas.microsoft.com/office/word/2018/wordml" xmlns:w16se="http://schemas.microsoft.com/office/word/2015/wordml/symex" xmlns:wpg="http://schemas.microsoft.com/office/word/2010/wordprocessingGroup" xmlns:wpi="http://schemas.microsoft.com/office/word/2010/wordprocessingInk" xmlns:wne="http://schemas.microsoft.com/office/word/2006/wordml" xmlns:wps="http://schemas.microsoft.com/office/word/2010/wordprocessingShape" mc:Ignorable="w14 w15 w16se w16cid w16 w16cex wp14">
   <w:body>
     <w:p>
       <w:pPr>
@@ -12,6 +12,8 @@
           <w:lang w:val="fr-FR"/>
         </w:rPr>
       </w:pPr>
+      <w:bookmarkStart w:id="0" w:name="_GoBack"/>
+      <w:bookmarkEnd w:id="0"/>
     </w:p>
     <w:p>
       <w:pPr>
@@ -169,13 +171,21 @@
           <w:color w:val="002060"/>
           <w:lang w:val="pt-PT"/>
         </w:rPr>
-        <w:t xml:space="preserve">DE SOUSA PEREIRA, ANDRE FILIPE </w:t>
-      </w:r>
+        <w:t xml:space="preserve">DE SOUSA PEREIRA, ANDRE </w:t>
+      </w:r>
+      <w:proofErr w:type="gramStart"/>
       <w:r>
         <w:rPr>
           <w:color w:val="002060"/>
           <w:lang w:val="pt-PT"/>
         </w:rPr>
+        <w:t xml:space="preserve">FILIPE </w:t>
+      </w:r>
+      <w:r>
+        <w:rPr>
+          <w:color w:val="002060"/>
+          <w:lang w:val="pt-PT"/>
+        </w:rPr>
         <w:t xml:space="preserve"> </w:t>
       </w:r>
       <w:r>
@@ -183,7 +193,15 @@
           <w:color w:val="002060"/>
           <w:lang w:val="pt-PT"/>
         </w:rPr>
-        <w:t xml:space="preserve">51999 | TOUDA LACHIRI, ANAS </w:t>
+        <w:t>51999</w:t>
+      </w:r>
+      <w:proofErr w:type="gramEnd"/>
+      <w:r>
+        <w:rPr>
+          <w:color w:val="002060"/>
+          <w:lang w:val="pt-PT"/>
+        </w:rPr>
+        <w:t xml:space="preserve"> | TOUDA LACHIRI, ANAS </w:t>
       </w:r>
       <w:r>
         <w:rPr>
@@ -336,7 +354,7 @@
       <w:sdtContent>
         <w:p>
           <w:pPr>
-            <w:pStyle w:val="TOCHeading"/>
+            <w:pStyle w:val="En-ttedetabledesmatires"/>
             <w:rPr>
               <w:sz w:val="32"/>
               <w:szCs w:val="32"/>
@@ -353,7 +371,7 @@
         </w:p>
         <w:p>
           <w:pPr>
-            <w:pStyle w:val="TOC1"/>
+            <w:pStyle w:val="TM1"/>
             <w:tabs>
               <w:tab w:val="right" w:leader="dot" w:pos="9056"/>
             </w:tabs>
@@ -392,10 +410,10 @@
             </w:rPr>
             <w:fldChar w:fldCharType="separate"/>
           </w:r>
-          <w:hyperlink w:anchor="_Toc35711869" w:history="1">
-            <w:r>
-              <w:rPr>
-                <w:rStyle w:val="Hyperlink"/>
+          <w:hyperlink w:anchor="_Toc35870355" w:history="1">
+            <w:r>
+              <w:rPr>
+                <w:rStyle w:val="Lienhypertexte"/>
                 <w:noProof/>
                 <w:lang w:val="fr-FR"/>
               </w:rPr>
@@ -420,7 +438,7 @@
                 <w:noProof/>
                 <w:webHidden/>
               </w:rPr>
-              <w:instrText xml:space="preserve"> PAGEREF _Toc35711869 \h </w:instrText>
+              <w:instrText xml:space="preserve"> PAGEREF _Toc35870355 \h </w:instrText>
             </w:r>
             <w:r>
               <w:rPr>
@@ -453,7 +471,7 @@
         </w:p>
         <w:p>
           <w:pPr>
-            <w:pStyle w:val="TOC1"/>
+            <w:pStyle w:val="TM1"/>
             <w:tabs>
               <w:tab w:val="right" w:leader="dot" w:pos="9056"/>
             </w:tabs>
@@ -467,10 +485,10 @@
               <w:lang w:eastAsia="fr-FR"/>
             </w:rPr>
           </w:pPr>
-          <w:hyperlink w:anchor="_Toc35711870" w:history="1">
-            <w:r>
-              <w:rPr>
-                <w:rStyle w:val="Hyperlink"/>
+          <w:hyperlink w:anchor="_Toc35870356" w:history="1">
+            <w:r>
+              <w:rPr>
+                <w:rStyle w:val="Lienhypertexte"/>
                 <w:noProof/>
                 <w:lang w:val="fr-FR"/>
               </w:rPr>
@@ -495,7 +513,7 @@
                 <w:noProof/>
                 <w:webHidden/>
               </w:rPr>
-              <w:instrText xml:space="preserve"> PAGEREF _Toc35711870 \h </w:instrText>
+              <w:instrText xml:space="preserve"> PAGEREF _Toc35870356 \h </w:instrText>
             </w:r>
             <w:r>
               <w:rPr>
@@ -528,7 +546,7 @@
         </w:p>
         <w:p>
           <w:pPr>
-            <w:pStyle w:val="TOC1"/>
+            <w:pStyle w:val="TM1"/>
             <w:tabs>
               <w:tab w:val="right" w:leader="dot" w:pos="9056"/>
             </w:tabs>
@@ -542,13 +560,13 @@
               <w:lang w:eastAsia="fr-FR"/>
             </w:rPr>
           </w:pPr>
-          <w:hyperlink w:anchor="_Toc35711871" w:history="1">
-            <w:r>
-              <w:rPr>
-                <w:rStyle w:val="Hyperlink"/>
-                <w:noProof/>
-              </w:rPr>
-              <w:t>Écarts/bogues par rapport à l’énoncé :</w:t>
+          <w:hyperlink w:anchor="_Toc35870357" w:history="1">
+            <w:r>
+              <w:rPr>
+                <w:rStyle w:val="Lienhypertexte"/>
+                <w:noProof/>
+              </w:rPr>
+              <w:t>Points Particuliers :</w:t>
             </w:r>
             <w:r>
               <w:rPr>
@@ -569,7 +587,7 @@
                 <w:noProof/>
                 <w:webHidden/>
               </w:rPr>
-              <w:instrText xml:space="preserve"> PAGEREF _Toc35711871 \h </w:instrText>
+              <w:instrText xml:space="preserve"> PAGEREF _Toc35870357 \h </w:instrText>
             </w:r>
             <w:r>
               <w:rPr>
@@ -602,7 +620,155 @@
         </w:p>
         <w:p>
           <w:pPr>
-            <w:pStyle w:val="TOC1"/>
+            <w:pStyle w:val="TM2"/>
+            <w:tabs>
+              <w:tab w:val="right" w:leader="dot" w:pos="9056"/>
+            </w:tabs>
+            <w:rPr>
+              <w:rFonts w:eastAsiaTheme="minorEastAsia"/>
+              <w:b w:val="0"/>
+              <w:bCs w:val="0"/>
+              <w:noProof/>
+              <w:sz w:val="24"/>
+              <w:szCs w:val="24"/>
+              <w:lang w:eastAsia="fr-FR"/>
+            </w:rPr>
+          </w:pPr>
+          <w:hyperlink w:anchor="_Toc35870358" w:history="1">
+            <w:r>
+              <w:rPr>
+                <w:rStyle w:val="Lienhypertexte"/>
+                <w:noProof/>
+              </w:rPr>
+              <w:t>-Gestion des Erreurs :</w:t>
+            </w:r>
+            <w:r>
+              <w:rPr>
+                <w:noProof/>
+                <w:webHidden/>
+              </w:rPr>
+              <w:tab/>
+            </w:r>
+            <w:r>
+              <w:rPr>
+                <w:noProof/>
+                <w:webHidden/>
+              </w:rPr>
+              <w:fldChar w:fldCharType="begin"/>
+            </w:r>
+            <w:r>
+              <w:rPr>
+                <w:noProof/>
+                <w:webHidden/>
+              </w:rPr>
+              <w:instrText xml:space="preserve"> PAGEREF _Toc35870358 \h </w:instrText>
+            </w:r>
+            <w:r>
+              <w:rPr>
+                <w:noProof/>
+                <w:webHidden/>
+              </w:rPr>
+            </w:r>
+            <w:r>
+              <w:rPr>
+                <w:noProof/>
+                <w:webHidden/>
+              </w:rPr>
+              <w:fldChar w:fldCharType="separate"/>
+            </w:r>
+            <w:r>
+              <w:rPr>
+                <w:noProof/>
+                <w:webHidden/>
+              </w:rPr>
+              <w:t>5</w:t>
+            </w:r>
+            <w:r>
+              <w:rPr>
+                <w:noProof/>
+                <w:webHidden/>
+              </w:rPr>
+              <w:fldChar w:fldCharType="end"/>
+            </w:r>
+          </w:hyperlink>
+        </w:p>
+        <w:p>
+          <w:pPr>
+            <w:pStyle w:val="TM2"/>
+            <w:tabs>
+              <w:tab w:val="right" w:leader="dot" w:pos="9056"/>
+            </w:tabs>
+            <w:rPr>
+              <w:rFonts w:eastAsiaTheme="minorEastAsia"/>
+              <w:b w:val="0"/>
+              <w:bCs w:val="0"/>
+              <w:noProof/>
+              <w:sz w:val="24"/>
+              <w:szCs w:val="24"/>
+              <w:lang w:eastAsia="fr-FR"/>
+            </w:rPr>
+          </w:pPr>
+          <w:hyperlink w:anchor="_Toc35870359" w:history="1">
+            <w:r>
+              <w:rPr>
+                <w:rStyle w:val="Lienhypertexte"/>
+                <w:noProof/>
+              </w:rPr>
+              <w:t>-Gestion Antijeu :</w:t>
+            </w:r>
+            <w:r>
+              <w:rPr>
+                <w:noProof/>
+                <w:webHidden/>
+              </w:rPr>
+              <w:tab/>
+            </w:r>
+            <w:r>
+              <w:rPr>
+                <w:noProof/>
+                <w:webHidden/>
+              </w:rPr>
+              <w:fldChar w:fldCharType="begin"/>
+            </w:r>
+            <w:r>
+              <w:rPr>
+                <w:noProof/>
+                <w:webHidden/>
+              </w:rPr>
+              <w:instrText xml:space="preserve"> PAGEREF _Toc35870359 \h </w:instrText>
+            </w:r>
+            <w:r>
+              <w:rPr>
+                <w:noProof/>
+                <w:webHidden/>
+              </w:rPr>
+            </w:r>
+            <w:r>
+              <w:rPr>
+                <w:noProof/>
+                <w:webHidden/>
+              </w:rPr>
+              <w:fldChar w:fldCharType="separate"/>
+            </w:r>
+            <w:r>
+              <w:rPr>
+                <w:noProof/>
+                <w:webHidden/>
+              </w:rPr>
+              <w:t>6</w:t>
+            </w:r>
+            <w:r>
+              <w:rPr>
+                <w:noProof/>
+                <w:webHidden/>
+              </w:rPr>
+              <w:fldChar w:fldCharType="end"/>
+            </w:r>
+          </w:hyperlink>
+        </w:p>
+        <w:p>
+          <w:pPr>
+            <w:pStyle w:val="TM1"/>
             <w:tabs>
               <w:tab w:val="right" w:leader="dot" w:pos="9056"/>
             </w:tabs>
@@ -616,13 +782,13 @@
               <w:lang w:eastAsia="fr-FR"/>
             </w:rPr>
           </w:pPr>
-          <w:hyperlink w:anchor="_Toc35711872" w:history="1">
-            <w:r>
-              <w:rPr>
-                <w:rStyle w:val="Hyperlink"/>
-                <w:noProof/>
-              </w:rPr>
-              <w:t>Problèmes rencontrés :</w:t>
+          <w:hyperlink w:anchor="_Toc35870360" w:history="1">
+            <w:r>
+              <w:rPr>
+                <w:rStyle w:val="Lienhypertexte"/>
+                <w:noProof/>
+              </w:rPr>
+              <w:t>Écarts/bogues par rapport à l’énoncé :</w:t>
             </w:r>
             <w:r>
               <w:rPr>
@@ -643,7 +809,7 @@
                 <w:noProof/>
                 <w:webHidden/>
               </w:rPr>
-              <w:instrText xml:space="preserve"> PAGEREF _Toc35711872 \h </w:instrText>
+              <w:instrText xml:space="preserve"> PAGEREF _Toc35870360 \h </w:instrText>
             </w:r>
             <w:r>
               <w:rPr>
@@ -663,7 +829,7 @@
                 <w:noProof/>
                 <w:webHidden/>
               </w:rPr>
-              <w:t>5</w:t>
+              <w:t>6</w:t>
             </w:r>
             <w:r>
               <w:rPr>
@@ -676,7 +842,7 @@
         </w:p>
         <w:p>
           <w:pPr>
-            <w:pStyle w:val="TOC1"/>
+            <w:pStyle w:val="TM1"/>
             <w:tabs>
               <w:tab w:val="right" w:leader="dot" w:pos="9056"/>
             </w:tabs>
@@ -690,10 +856,84 @@
               <w:lang w:eastAsia="fr-FR"/>
             </w:rPr>
           </w:pPr>
-          <w:hyperlink w:anchor="_Toc35711873" w:history="1">
-            <w:r>
-              <w:rPr>
-                <w:rStyle w:val="Hyperlink"/>
+          <w:hyperlink w:anchor="_Toc35870361" w:history="1">
+            <w:r>
+              <w:rPr>
+                <w:rStyle w:val="Lienhypertexte"/>
+                <w:noProof/>
+              </w:rPr>
+              <w:t>Problèmes rencontrés :</w:t>
+            </w:r>
+            <w:r>
+              <w:rPr>
+                <w:noProof/>
+                <w:webHidden/>
+              </w:rPr>
+              <w:tab/>
+            </w:r>
+            <w:r>
+              <w:rPr>
+                <w:noProof/>
+                <w:webHidden/>
+              </w:rPr>
+              <w:fldChar w:fldCharType="begin"/>
+            </w:r>
+            <w:r>
+              <w:rPr>
+                <w:noProof/>
+                <w:webHidden/>
+              </w:rPr>
+              <w:instrText xml:space="preserve"> PAGEREF _Toc35870361 \h </w:instrText>
+            </w:r>
+            <w:r>
+              <w:rPr>
+                <w:noProof/>
+                <w:webHidden/>
+              </w:rPr>
+            </w:r>
+            <w:r>
+              <w:rPr>
+                <w:noProof/>
+                <w:webHidden/>
+              </w:rPr>
+              <w:fldChar w:fldCharType="separate"/>
+            </w:r>
+            <w:r>
+              <w:rPr>
+                <w:noProof/>
+                <w:webHidden/>
+              </w:rPr>
+              <w:t>6</w:t>
+            </w:r>
+            <w:r>
+              <w:rPr>
+                <w:noProof/>
+                <w:webHidden/>
+              </w:rPr>
+              <w:fldChar w:fldCharType="end"/>
+            </w:r>
+          </w:hyperlink>
+        </w:p>
+        <w:p>
+          <w:pPr>
+            <w:pStyle w:val="TM1"/>
+            <w:tabs>
+              <w:tab w:val="right" w:leader="dot" w:pos="9056"/>
+            </w:tabs>
+            <w:rPr>
+              <w:rFonts w:eastAsiaTheme="minorEastAsia"/>
+              <w:b w:val="0"/>
+              <w:bCs w:val="0"/>
+              <w:i w:val="0"/>
+              <w:iCs w:val="0"/>
+              <w:noProof/>
+              <w:lang w:eastAsia="fr-FR"/>
+            </w:rPr>
+          </w:pPr>
+          <w:hyperlink w:anchor="_Toc35870362" w:history="1">
+            <w:r>
+              <w:rPr>
+                <w:rStyle w:val="Lienhypertexte"/>
                 <w:noProof/>
                 <w:lang w:val="fr-FR"/>
               </w:rPr>
@@ -718,7 +958,7 @@
                 <w:noProof/>
                 <w:webHidden/>
               </w:rPr>
-              <w:instrText xml:space="preserve"> PAGEREF _Toc35711873 \h </w:instrText>
+              <w:instrText xml:space="preserve"> PAGEREF _Toc35870362 \h </w:instrText>
             </w:r>
             <w:r>
               <w:rPr>
@@ -738,7 +978,7 @@
                 <w:noProof/>
                 <w:webHidden/>
               </w:rPr>
-              <w:t>5</w:t>
+              <w:t>6</w:t>
             </w:r>
             <w:r>
               <w:rPr>
@@ -1133,19 +1373,19 @@
     </w:p>
     <w:p>
       <w:pPr>
-        <w:pStyle w:val="Heading1"/>
-        <w:rPr>
-          <w:lang w:val="fr-FR"/>
-        </w:rPr>
-      </w:pPr>
-      <w:bookmarkStart w:id="0" w:name="_Toc35711869"/>
+        <w:pStyle w:val="Titre1"/>
+        <w:rPr>
+          <w:lang w:val="fr-FR"/>
+        </w:rPr>
+      </w:pPr>
+      <w:bookmarkStart w:id="1" w:name="_Toc35870355"/>
       <w:r>
         <w:rPr>
           <w:lang w:val="fr-FR"/>
         </w:rPr>
         <w:t>Description du projet</w:t>
       </w:r>
-      <w:bookmarkEnd w:id="0"/>
+      <w:bookmarkEnd w:id="1"/>
     </w:p>
     <w:p>
       <w:pPr>
@@ -1261,12 +1501,12 @@
     </w:p>
     <w:p>
       <w:pPr>
-        <w:pStyle w:val="Heading1"/>
-        <w:rPr>
-          <w:lang w:val="fr-FR"/>
-        </w:rPr>
-      </w:pPr>
-      <w:bookmarkStart w:id="1" w:name="_Toc35711870"/>
+        <w:pStyle w:val="Titre1"/>
+        <w:rPr>
+          <w:lang w:val="fr-FR"/>
+        </w:rPr>
+      </w:pPr>
+      <w:bookmarkStart w:id="2" w:name="_Toc35870356"/>
       <w:r>
         <w:rPr>
           <w:lang w:val="fr-FR"/>
@@ -1285,7 +1525,7 @@
         </w:rPr>
         <w:t xml:space="preserve"> projet</w:t>
       </w:r>
-      <w:bookmarkEnd w:id="1"/>
+      <w:bookmarkEnd w:id="2"/>
     </w:p>
     <w:p>
       <w:pPr>
@@ -1436,6 +1676,7 @@
           <w:noProof/>
           <w:lang w:val="fr-FR"/>
         </w:rPr>
+        <w:lastRenderedPageBreak/>
         <w:drawing>
           <wp:inline distT="0" distB="0" distL="0" distR="0" wp14:anchorId="25B207A6" wp14:editId="39DC37E2">
             <wp:extent cx="3556000" cy="1841500"/>
@@ -1809,22 +2050,25 @@
     </w:p>
     <w:p>
       <w:pPr>
-        <w:pStyle w:val="Heading1"/>
-      </w:pPr>
-      <w:bookmarkStart w:id="2" w:name="_Toc35711871"/>
+        <w:pStyle w:val="Titre1"/>
+      </w:pPr>
+      <w:bookmarkStart w:id="3" w:name="_Toc35870357"/>
       <w:r>
         <w:t>Points Particuliers :</w:t>
       </w:r>
+      <w:bookmarkEnd w:id="3"/>
     </w:p>
     <w:p/>
     <w:p>
       <w:pPr>
-        <w:pStyle w:val="Heading2"/>
+        <w:pStyle w:val="Titre2"/>
         <w:ind w:firstLine="708"/>
       </w:pPr>
+      <w:bookmarkStart w:id="4" w:name="_Toc35870358"/>
       <w:r>
         <w:t>-Gestion des Erreurs :</w:t>
       </w:r>
+      <w:bookmarkEnd w:id="4"/>
     </w:p>
     <w:p/>
     <w:p>
@@ -2010,13 +2254,13 @@
     </w:p>
     <w:p>
       <w:pPr>
-        <w:pStyle w:val="ListParagraph"/>
+        <w:pStyle w:val="Paragraphedeliste"/>
         <w:ind w:left="2484"/>
       </w:pPr>
     </w:p>
     <w:p>
       <w:pPr>
-        <w:pStyle w:val="ListParagraph"/>
+        <w:pStyle w:val="Paragraphedeliste"/>
         <w:numPr>
           <w:ilvl w:val="0"/>
           <w:numId w:val="2"/>
@@ -2096,7 +2340,7 @@
     </w:p>
     <w:p>
       <w:pPr>
-        <w:pStyle w:val="ListParagraph"/>
+        <w:pStyle w:val="Paragraphedeliste"/>
         <w:numPr>
           <w:ilvl w:val="0"/>
           <w:numId w:val="2"/>
@@ -2120,6 +2364,7 @@
         <w:t xml:space="preserve"> </w:t>
       </w:r>
       <w:proofErr w:type="spellStart"/>
+      <w:proofErr w:type="gramStart"/>
       <w:r>
         <w:rPr>
           <w:b/>
@@ -2137,6 +2382,7 @@
         <w:t>(</w:t>
       </w:r>
       <w:proofErr w:type="spellStart"/>
+      <w:proofErr w:type="gramEnd"/>
       <w:r>
         <w:rPr>
           <w:color w:val="808000"/>
@@ -2197,7 +2443,7 @@
     </w:p>
     <w:p>
       <w:pPr>
-        <w:pStyle w:val="ListParagraph"/>
+        <w:pStyle w:val="Paragraphedeliste"/>
         <w:numPr>
           <w:ilvl w:val="0"/>
           <w:numId w:val="2"/>
@@ -2295,11 +2541,13 @@
     <w:p/>
     <w:p>
       <w:pPr>
-        <w:pStyle w:val="Heading2"/>
-      </w:pPr>
-      <w:r>
+        <w:pStyle w:val="Titre2"/>
+      </w:pPr>
+      <w:r>
+        <w:lastRenderedPageBreak/>
         <w:tab/>
       </w:r>
+      <w:bookmarkStart w:id="5" w:name="_Toc35870359"/>
       <w:r>
         <w:t xml:space="preserve">-Gestion </w:t>
       </w:r>
@@ -2309,6 +2557,7 @@
       <w:r>
         <w:t> :</w:t>
       </w:r>
+      <w:bookmarkEnd w:id="5"/>
     </w:p>
     <w:p/>
     <w:p>
@@ -2348,12 +2597,7 @@
         <w:t>n’a</w:t>
       </w:r>
       <w:r>
-        <w:t xml:space="preserve"> </w:t>
-      </w:r>
-      <w:bookmarkStart w:id="3" w:name="_GoBack"/>
-      <w:bookmarkEnd w:id="3"/>
-      <w:r>
-        <w:t xml:space="preserve">pas la possibilité </w:t>
+        <w:t xml:space="preserve"> pas la possibilité </w:t>
       </w:r>
       <w:r>
         <w:t xml:space="preserve">de déclarer </w:t>
@@ -2419,7 +2663,7 @@
     </w:p>
     <w:p>
       <w:pPr>
-        <w:pStyle w:val="HTMLPreformatted"/>
+        <w:pStyle w:val="PrformatHTML"/>
       </w:pPr>
       <w:r>
         <w:tab/>
@@ -2440,7 +2684,6 @@
         </w:rPr>
         <w:t xml:space="preserve"> </w:t>
       </w:r>
-      <w:proofErr w:type="spellStart"/>
       <w:r>
         <w:rPr>
           <w:b/>
@@ -2449,7 +2692,6 @@
         </w:rPr>
         <w:t>checksAntiGame</w:t>
       </w:r>
-      <w:proofErr w:type="spellEnd"/>
       <w:r>
         <w:t>(</w:t>
       </w:r>
@@ -2465,14 +2707,12 @@
         </w:rPr>
         <w:t xml:space="preserve"> </w:t>
       </w:r>
-      <w:proofErr w:type="spellStart"/>
       <w:r>
         <w:rPr>
           <w:color w:val="092E64"/>
         </w:rPr>
         <w:t>antiGameVictim</w:t>
       </w:r>
-      <w:proofErr w:type="spellEnd"/>
       <w:r>
         <w:t>)</w:t>
       </w:r>
@@ -2491,46 +2731,7 @@
     </w:p>
     <w:p>
       <w:pPr>
-        <w:pStyle w:val="HTMLPreformatted"/>
-        <w:rPr>
-          <w:rFonts w:asciiTheme="minorHAnsi" w:hAnsiTheme="minorHAnsi" w:cstheme="minorHAnsi"/>
-          <w:sz w:val="24"/>
-          <w:szCs w:val="24"/>
-          <w:lang w:val="en-GB"/>
-        </w:rPr>
-      </w:pPr>
-      <w:r>
-        <w:rPr>
-          <w:rFonts w:asciiTheme="minorHAnsi" w:hAnsiTheme="minorHAnsi" w:cstheme="minorHAnsi"/>
-          <w:sz w:val="24"/>
-          <w:szCs w:val="24"/>
-        </w:rPr>
-        <w:tab/>
-      </w:r>
-      <w:r>
-        <w:rPr>
-          <w:rFonts w:asciiTheme="minorHAnsi" w:hAnsiTheme="minorHAnsi" w:cstheme="minorHAnsi"/>
-          <w:sz w:val="24"/>
-          <w:szCs w:val="24"/>
-          <w:lang w:val="en-GB"/>
-        </w:rPr>
-        <w:t xml:space="preserve">         </w:t>
-      </w:r>
-    </w:p>
-    <w:p>
-      <w:pPr>
-        <w:pStyle w:val="HTMLPreformatted"/>
-        <w:rPr>
-          <w:rFonts w:asciiTheme="minorHAnsi" w:hAnsiTheme="minorHAnsi" w:cstheme="minorHAnsi"/>
-          <w:sz w:val="24"/>
-          <w:szCs w:val="24"/>
-          <w:lang w:val="en-GB"/>
-        </w:rPr>
-      </w:pPr>
-    </w:p>
-    <w:p>
-      <w:pPr>
-        <w:pStyle w:val="HTMLPreformatted"/>
+        <w:pStyle w:val="PrformatHTML"/>
         <w:rPr>
           <w:rFonts w:asciiTheme="minorHAnsi" w:hAnsiTheme="minorHAnsi" w:cstheme="minorHAnsi"/>
           <w:sz w:val="24"/>
@@ -2543,9 +2744,47 @@
           <w:rFonts w:asciiTheme="minorHAnsi" w:hAnsiTheme="minorHAnsi" w:cstheme="minorHAnsi"/>
           <w:sz w:val="24"/>
           <w:szCs w:val="24"/>
-          <w:lang w:val="en-GB"/>
-        </w:rPr>
-        <w:lastRenderedPageBreak/>
+        </w:rPr>
+        <w:tab/>
+      </w:r>
+      <w:r>
+        <w:rPr>
+          <w:rFonts w:asciiTheme="minorHAnsi" w:hAnsiTheme="minorHAnsi" w:cstheme="minorHAnsi"/>
+          <w:sz w:val="24"/>
+          <w:szCs w:val="24"/>
+          <w:lang w:val="fr-BE"/>
+        </w:rPr>
+        <w:t xml:space="preserve">         </w:t>
+      </w:r>
+    </w:p>
+    <w:p>
+      <w:pPr>
+        <w:pStyle w:val="PrformatHTML"/>
+        <w:rPr>
+          <w:rFonts w:asciiTheme="minorHAnsi" w:hAnsiTheme="minorHAnsi" w:cstheme="minorHAnsi"/>
+          <w:sz w:val="24"/>
+          <w:szCs w:val="24"/>
+          <w:lang w:val="fr-BE"/>
+        </w:rPr>
+      </w:pPr>
+    </w:p>
+    <w:p>
+      <w:pPr>
+        <w:pStyle w:val="PrformatHTML"/>
+        <w:rPr>
+          <w:rFonts w:asciiTheme="minorHAnsi" w:hAnsiTheme="minorHAnsi" w:cstheme="minorHAnsi"/>
+          <w:sz w:val="24"/>
+          <w:szCs w:val="24"/>
+          <w:lang w:val="fr-BE"/>
+        </w:rPr>
+      </w:pPr>
+      <w:r>
+        <w:rPr>
+          <w:rFonts w:asciiTheme="minorHAnsi" w:hAnsiTheme="minorHAnsi" w:cstheme="minorHAnsi"/>
+          <w:sz w:val="24"/>
+          <w:szCs w:val="24"/>
+          <w:lang w:val="fr-BE"/>
+        </w:rPr>
         <w:tab/>
       </w:r>
       <w:r>
@@ -2884,7 +3123,7 @@
     <w:p>
       <w:pPr>
         <w:rPr>
-          <w:lang w:val="en-BE"/>
+          <w:lang/>
         </w:rPr>
       </w:pPr>
     </w:p>
@@ -2895,17 +3134,18 @@
     </w:p>
     <w:p>
       <w:pPr>
-        <w:pStyle w:val="Heading1"/>
-      </w:pPr>
-    </w:p>
-    <w:p>
-      <w:pPr>
-        <w:pStyle w:val="Heading1"/>
-      </w:pPr>
+        <w:pStyle w:val="Titre1"/>
+      </w:pPr>
+    </w:p>
+    <w:p>
+      <w:pPr>
+        <w:pStyle w:val="Titre1"/>
+      </w:pPr>
+      <w:bookmarkStart w:id="6" w:name="_Toc35870360"/>
       <w:r>
         <w:t>Écarts/bogues par rapport à l’énoncé :</w:t>
       </w:r>
-      <w:bookmarkEnd w:id="2"/>
+      <w:bookmarkEnd w:id="6"/>
     </w:p>
     <w:p/>
     <w:p>
@@ -2917,13 +3157,13 @@
     <w:p/>
     <w:p>
       <w:pPr>
-        <w:pStyle w:val="Heading1"/>
-      </w:pPr>
-      <w:bookmarkStart w:id="4" w:name="_Toc35711872"/>
+        <w:pStyle w:val="Titre1"/>
+      </w:pPr>
+      <w:bookmarkStart w:id="7" w:name="_Toc35870361"/>
       <w:r>
         <w:t>Problèmes rencontrés :</w:t>
       </w:r>
-      <w:bookmarkEnd w:id="4"/>
+      <w:bookmarkEnd w:id="7"/>
     </w:p>
     <w:p/>
     <w:p>
@@ -2940,19 +3180,19 @@
     <w:p/>
     <w:p>
       <w:pPr>
-        <w:pStyle w:val="Heading1"/>
-        <w:rPr>
-          <w:lang w:val="fr-FR"/>
-        </w:rPr>
-      </w:pPr>
-      <w:bookmarkStart w:id="5" w:name="_Toc35711873"/>
+        <w:pStyle w:val="Titre1"/>
+        <w:rPr>
+          <w:lang w:val="fr-FR"/>
+        </w:rPr>
+      </w:pPr>
+      <w:bookmarkStart w:id="8" w:name="_Toc35870362"/>
       <w:r>
         <w:rPr>
           <w:lang w:val="fr-FR"/>
         </w:rPr>
         <w:t>Estimation du temps passé sur cette partie de l’énoncé :</w:t>
       </w:r>
-      <w:bookmarkEnd w:id="5"/>
+      <w:bookmarkEnd w:id="8"/>
     </w:p>
     <w:p>
       <w:pPr>
@@ -3009,7 +3249,7 @@
     </w:p>
     <w:p>
       <w:pPr>
-        <w:pStyle w:val="Heading1"/>
+        <w:pStyle w:val="Titre1"/>
         <w:rPr>
           <w:lang w:val="fr-FR"/>
         </w:rPr>
@@ -3028,7 +3268,7 @@
 </file>
 
 <file path=word/endnotes.xml><?xml version="1.0" encoding="utf-8"?>
-<w:endnotes xmlns:wpc="http://schemas.microsoft.com/office/word/2010/wordprocessingCanvas" xmlns:cx="http://schemas.microsoft.com/office/drawing/2014/chartex" xmlns:cx1="http://schemas.microsoft.com/office/drawing/2015/9/8/chartex" xmlns:cx2="http://schemas.microsoft.com/office/drawing/2015/10/21/chartex" xmlns:cx3="http://schemas.microsoft.com/office/drawing/2016/5/9/chartex" xmlns:cx4="http://schemas.microsoft.com/office/drawing/2016/5/10/chartex" xmlns:cx5="http://schemas.microsoft.com/office/drawing/2016/5/11/chartex" xmlns:cx6="http://schemas.microsoft.com/office/drawing/2016/5/12/chartex" xmlns:cx7="http://schemas.microsoft.com/office/drawing/2016/5/13/chartex" xmlns:cx8="http://schemas.microsoft.com/office/drawing/2016/5/14/chartex" xmlns:mc="http://schemas.openxmlformats.org/markup-compatibility/2006" xmlns:aink="http://schemas.microsoft.com/office/drawing/2016/ink" xmlns:am3d="http://schemas.microsoft.com/office/drawing/2017/model3d" xmlns:o="urn:schemas-microsoft-com:office:office" xmlns:r="http://schemas.openxmlformats.org/officeDocument/2006/relationships" xmlns:m="http://schemas.openxmlformats.org/officeDocument/2006/math" xmlns:v="urn:schemas-microsoft-com:vml" xmlns:wp14="http://schemas.microsoft.com/office/word/2010/wordprocessingDrawing" xmlns:wp="http://schemas.openxmlformats.org/drawingml/2006/wordprocessingDrawing" xmlns:w10="urn:schemas-microsoft-com:office:word" xmlns:w="http://schemas.openxmlformats.org/wordprocessingml/2006/main" xmlns:w14="http://schemas.microsoft.com/office/word/2010/wordml" xmlns:w15="http://schemas.microsoft.com/office/word/2012/wordml" xmlns:w16cid="http://schemas.microsoft.com/office/word/2016/wordml/cid" xmlns:w16se="http://schemas.microsoft.com/office/word/2015/wordml/symex" xmlns:wpg="http://schemas.microsoft.com/office/word/2010/wordprocessingGroup" xmlns:wpi="http://schemas.microsoft.com/office/word/2010/wordprocessingInk" xmlns:wne="http://schemas.microsoft.com/office/word/2006/wordml" xmlns:wps="http://schemas.microsoft.com/office/word/2010/wordprocessingShape" mc:Ignorable="w14 w15 w16se w16cid wp14">
+<w:endnotes xmlns:wpc="http://schemas.microsoft.com/office/word/2010/wordprocessingCanvas" xmlns:cx="http://schemas.microsoft.com/office/drawing/2014/chartex" xmlns:cx1="http://schemas.microsoft.com/office/drawing/2015/9/8/chartex" xmlns:cx2="http://schemas.microsoft.com/office/drawing/2015/10/21/chartex" xmlns:cx3="http://schemas.microsoft.com/office/drawing/2016/5/9/chartex" xmlns:cx4="http://schemas.microsoft.com/office/drawing/2016/5/10/chartex" xmlns:cx5="http://schemas.microsoft.com/office/drawing/2016/5/11/chartex" xmlns:cx6="http://schemas.microsoft.com/office/drawing/2016/5/12/chartex" xmlns:cx7="http://schemas.microsoft.com/office/drawing/2016/5/13/chartex" xmlns:cx8="http://schemas.microsoft.com/office/drawing/2016/5/14/chartex" xmlns:mc="http://schemas.openxmlformats.org/markup-compatibility/2006" xmlns:aink="http://schemas.microsoft.com/office/drawing/2016/ink" xmlns:am3d="http://schemas.microsoft.com/office/drawing/2017/model3d" xmlns:o="urn:schemas-microsoft-com:office:office" xmlns:r="http://schemas.openxmlformats.org/officeDocument/2006/relationships" xmlns:m="http://schemas.openxmlformats.org/officeDocument/2006/math" xmlns:v="urn:schemas-microsoft-com:vml" xmlns:wp14="http://schemas.microsoft.com/office/word/2010/wordprocessingDrawing" xmlns:wp="http://schemas.openxmlformats.org/drawingml/2006/wordprocessingDrawing" xmlns:w10="urn:schemas-microsoft-com:office:word" xmlns:w="http://schemas.openxmlformats.org/wordprocessingml/2006/main" xmlns:w14="http://schemas.microsoft.com/office/word/2010/wordml" xmlns:w15="http://schemas.microsoft.com/office/word/2012/wordml" xmlns:w16cex="http://schemas.microsoft.com/office/word/2018/wordml/cex" xmlns:w16cid="http://schemas.microsoft.com/office/word/2016/wordml/cid" xmlns:w16="http://schemas.microsoft.com/office/word/2018/wordml" xmlns:w16se="http://schemas.microsoft.com/office/word/2015/wordml/symex" xmlns:wpg="http://schemas.microsoft.com/office/word/2010/wordprocessingGroup" xmlns:wpi="http://schemas.microsoft.com/office/word/2010/wordprocessingInk" xmlns:wne="http://schemas.microsoft.com/office/word/2006/wordml" xmlns:wps="http://schemas.microsoft.com/office/word/2010/wordprocessingShape" mc:Ignorable="w14 w15 w16se w16cid w16 w16cex wp14">
   <w:endnote w:type="separator" w:id="-1">
     <w:p>
       <w:r>
@@ -3047,10 +3287,10 @@
 </file>
 
 <file path=word/footer1.xml><?xml version="1.0" encoding="utf-8"?>
-<w:ftr xmlns:wpc="http://schemas.microsoft.com/office/word/2010/wordprocessingCanvas" xmlns:cx="http://schemas.microsoft.com/office/drawing/2014/chartex" xmlns:cx1="http://schemas.microsoft.com/office/drawing/2015/9/8/chartex" xmlns:cx2="http://schemas.microsoft.com/office/drawing/2015/10/21/chartex" xmlns:cx3="http://schemas.microsoft.com/office/drawing/2016/5/9/chartex" xmlns:cx4="http://schemas.microsoft.com/office/drawing/2016/5/10/chartex" xmlns:cx5="http://schemas.microsoft.com/office/drawing/2016/5/11/chartex" xmlns:cx6="http://schemas.microsoft.com/office/drawing/2016/5/12/chartex" xmlns:cx7="http://schemas.microsoft.com/office/drawing/2016/5/13/chartex" xmlns:cx8="http://schemas.microsoft.com/office/drawing/2016/5/14/chartex" xmlns:mc="http://schemas.openxmlformats.org/markup-compatibility/2006" xmlns:aink="http://schemas.microsoft.com/office/drawing/2016/ink" xmlns:am3d="http://schemas.microsoft.com/office/drawing/2017/model3d" xmlns:o="urn:schemas-microsoft-com:office:office" xmlns:r="http://schemas.openxmlformats.org/officeDocument/2006/relationships" xmlns:m="http://schemas.openxmlformats.org/officeDocument/2006/math" xmlns:v="urn:schemas-microsoft-com:vml" xmlns:wp14="http://schemas.microsoft.com/office/word/2010/wordprocessingDrawing" xmlns:wp="http://schemas.openxmlformats.org/drawingml/2006/wordprocessingDrawing" xmlns:w10="urn:schemas-microsoft-com:office:word" xmlns:w="http://schemas.openxmlformats.org/wordprocessingml/2006/main" xmlns:w14="http://schemas.microsoft.com/office/word/2010/wordml" xmlns:w15="http://schemas.microsoft.com/office/word/2012/wordml" xmlns:w16cid="http://schemas.microsoft.com/office/word/2016/wordml/cid" xmlns:w16se="http://schemas.microsoft.com/office/word/2015/wordml/symex" xmlns:wpg="http://schemas.microsoft.com/office/word/2010/wordprocessingGroup" xmlns:wpi="http://schemas.microsoft.com/office/word/2010/wordprocessingInk" xmlns:wne="http://schemas.microsoft.com/office/word/2006/wordml" xmlns:wps="http://schemas.microsoft.com/office/word/2010/wordprocessingShape" mc:Ignorable="w14 w15 w16se w16cid wp14">
+<w:ftr xmlns:wpc="http://schemas.microsoft.com/office/word/2010/wordprocessingCanvas" xmlns:cx="http://schemas.microsoft.com/office/drawing/2014/chartex" xmlns:cx1="http://schemas.microsoft.com/office/drawing/2015/9/8/chartex" xmlns:cx2="http://schemas.microsoft.com/office/drawing/2015/10/21/chartex" xmlns:cx3="http://schemas.microsoft.com/office/drawing/2016/5/9/chartex" xmlns:cx4="http://schemas.microsoft.com/office/drawing/2016/5/10/chartex" xmlns:cx5="http://schemas.microsoft.com/office/drawing/2016/5/11/chartex" xmlns:cx6="http://schemas.microsoft.com/office/drawing/2016/5/12/chartex" xmlns:cx7="http://schemas.microsoft.com/office/drawing/2016/5/13/chartex" xmlns:cx8="http://schemas.microsoft.com/office/drawing/2016/5/14/chartex" xmlns:mc="http://schemas.openxmlformats.org/markup-compatibility/2006" xmlns:aink="http://schemas.microsoft.com/office/drawing/2016/ink" xmlns:am3d="http://schemas.microsoft.com/office/drawing/2017/model3d" xmlns:o="urn:schemas-microsoft-com:office:office" xmlns:r="http://schemas.openxmlformats.org/officeDocument/2006/relationships" xmlns:m="http://schemas.openxmlformats.org/officeDocument/2006/math" xmlns:v="urn:schemas-microsoft-com:vml" xmlns:wp14="http://schemas.microsoft.com/office/word/2010/wordprocessingDrawing" xmlns:wp="http://schemas.openxmlformats.org/drawingml/2006/wordprocessingDrawing" xmlns:w10="urn:schemas-microsoft-com:office:word" xmlns:w="http://schemas.openxmlformats.org/wordprocessingml/2006/main" xmlns:w14="http://schemas.microsoft.com/office/word/2010/wordml" xmlns:w15="http://schemas.microsoft.com/office/word/2012/wordml" xmlns:w16cex="http://schemas.microsoft.com/office/word/2018/wordml/cex" xmlns:w16cid="http://schemas.microsoft.com/office/word/2016/wordml/cid" xmlns:w16="http://schemas.microsoft.com/office/word/2018/wordml" xmlns:w16se="http://schemas.microsoft.com/office/word/2015/wordml/symex" xmlns:wpg="http://schemas.microsoft.com/office/word/2010/wordprocessingGroup" xmlns:wpi="http://schemas.microsoft.com/office/word/2010/wordprocessingInk" xmlns:wne="http://schemas.microsoft.com/office/word/2006/wordml" xmlns:wps="http://schemas.microsoft.com/office/word/2010/wordprocessingShape" mc:Ignorable="w14 w15 w16se w16cid w16 w16cex wp14">
   <w:p>
     <w:pPr>
-      <w:pStyle w:val="Footer"/>
+      <w:pStyle w:val="Pieddepage"/>
       <w:jc w:val="center"/>
       <w:rPr>
         <w:caps/>
@@ -3095,14 +3335,14 @@
   </w:p>
   <w:p>
     <w:pPr>
-      <w:pStyle w:val="Footer"/>
+      <w:pStyle w:val="Pieddepage"/>
     </w:pPr>
   </w:p>
 </w:ftr>
 </file>
 
 <file path=word/footnotes.xml><?xml version="1.0" encoding="utf-8"?>
-<w:footnotes xmlns:wpc="http://schemas.microsoft.com/office/word/2010/wordprocessingCanvas" xmlns:cx="http://schemas.microsoft.com/office/drawing/2014/chartex" xmlns:cx1="http://schemas.microsoft.com/office/drawing/2015/9/8/chartex" xmlns:cx2="http://schemas.microsoft.com/office/drawing/2015/10/21/chartex" xmlns:cx3="http://schemas.microsoft.com/office/drawing/2016/5/9/chartex" xmlns:cx4="http://schemas.microsoft.com/office/drawing/2016/5/10/chartex" xmlns:cx5="http://schemas.microsoft.com/office/drawing/2016/5/11/chartex" xmlns:cx6="http://schemas.microsoft.com/office/drawing/2016/5/12/chartex" xmlns:cx7="http://schemas.microsoft.com/office/drawing/2016/5/13/chartex" xmlns:cx8="http://schemas.microsoft.com/office/drawing/2016/5/14/chartex" xmlns:mc="http://schemas.openxmlformats.org/markup-compatibility/2006" xmlns:aink="http://schemas.microsoft.com/office/drawing/2016/ink" xmlns:am3d="http://schemas.microsoft.com/office/drawing/2017/model3d" xmlns:o="urn:schemas-microsoft-com:office:office" xmlns:r="http://schemas.openxmlformats.org/officeDocument/2006/relationships" xmlns:m="http://schemas.openxmlformats.org/officeDocument/2006/math" xmlns:v="urn:schemas-microsoft-com:vml" xmlns:wp14="http://schemas.microsoft.com/office/word/2010/wordprocessingDrawing" xmlns:wp="http://schemas.openxmlformats.org/drawingml/2006/wordprocessingDrawing" xmlns:w10="urn:schemas-microsoft-com:office:word" xmlns:w="http://schemas.openxmlformats.org/wordprocessingml/2006/main" xmlns:w14="http://schemas.microsoft.com/office/word/2010/wordml" xmlns:w15="http://schemas.microsoft.com/office/word/2012/wordml" xmlns:w16cid="http://schemas.microsoft.com/office/word/2016/wordml/cid" xmlns:w16se="http://schemas.microsoft.com/office/word/2015/wordml/symex" xmlns:wpg="http://schemas.microsoft.com/office/word/2010/wordprocessingGroup" xmlns:wpi="http://schemas.microsoft.com/office/word/2010/wordprocessingInk" xmlns:wne="http://schemas.microsoft.com/office/word/2006/wordml" xmlns:wps="http://schemas.microsoft.com/office/word/2010/wordprocessingShape" mc:Ignorable="w14 w15 w16se w16cid wp14">
+<w:footnotes xmlns:wpc="http://schemas.microsoft.com/office/word/2010/wordprocessingCanvas" xmlns:cx="http://schemas.microsoft.com/office/drawing/2014/chartex" xmlns:cx1="http://schemas.microsoft.com/office/drawing/2015/9/8/chartex" xmlns:cx2="http://schemas.microsoft.com/office/drawing/2015/10/21/chartex" xmlns:cx3="http://schemas.microsoft.com/office/drawing/2016/5/9/chartex" xmlns:cx4="http://schemas.microsoft.com/office/drawing/2016/5/10/chartex" xmlns:cx5="http://schemas.microsoft.com/office/drawing/2016/5/11/chartex" xmlns:cx6="http://schemas.microsoft.com/office/drawing/2016/5/12/chartex" xmlns:cx7="http://schemas.microsoft.com/office/drawing/2016/5/13/chartex" xmlns:cx8="http://schemas.microsoft.com/office/drawing/2016/5/14/chartex" xmlns:mc="http://schemas.openxmlformats.org/markup-compatibility/2006" xmlns:aink="http://schemas.microsoft.com/office/drawing/2016/ink" xmlns:am3d="http://schemas.microsoft.com/office/drawing/2017/model3d" xmlns:o="urn:schemas-microsoft-com:office:office" xmlns:r="http://schemas.openxmlformats.org/officeDocument/2006/relationships" xmlns:m="http://schemas.openxmlformats.org/officeDocument/2006/math" xmlns:v="urn:schemas-microsoft-com:vml" xmlns:wp14="http://schemas.microsoft.com/office/word/2010/wordprocessingDrawing" xmlns:wp="http://schemas.openxmlformats.org/drawingml/2006/wordprocessingDrawing" xmlns:w10="urn:schemas-microsoft-com:office:word" xmlns:w="http://schemas.openxmlformats.org/wordprocessingml/2006/main" xmlns:w14="http://schemas.microsoft.com/office/word/2010/wordml" xmlns:w15="http://schemas.microsoft.com/office/word/2012/wordml" xmlns:w16cex="http://schemas.microsoft.com/office/word/2018/wordml/cex" xmlns:w16cid="http://schemas.microsoft.com/office/word/2016/wordml/cid" xmlns:w16="http://schemas.microsoft.com/office/word/2018/wordml" xmlns:w16se="http://schemas.microsoft.com/office/word/2015/wordml/symex" xmlns:wpg="http://schemas.microsoft.com/office/word/2010/wordprocessingGroup" xmlns:wpi="http://schemas.microsoft.com/office/word/2010/wordprocessingInk" xmlns:wne="http://schemas.microsoft.com/office/word/2006/wordml" xmlns:wps="http://schemas.microsoft.com/office/word/2010/wordprocessingShape" mc:Ignorable="w14 w15 w16se w16cid w16 w16cex wp14">
   <w:footnote w:type="separator" w:id="-1">
     <w:p>
       <w:r>
@@ -3121,10 +3361,10 @@
 </file>
 
 <file path=word/header1.xml><?xml version="1.0" encoding="utf-8"?>
-<w:hdr xmlns:wpc="http://schemas.microsoft.com/office/word/2010/wordprocessingCanvas" xmlns:cx="http://schemas.microsoft.com/office/drawing/2014/chartex" xmlns:cx1="http://schemas.microsoft.com/office/drawing/2015/9/8/chartex" xmlns:cx2="http://schemas.microsoft.com/office/drawing/2015/10/21/chartex" xmlns:cx3="http://schemas.microsoft.com/office/drawing/2016/5/9/chartex" xmlns:cx4="http://schemas.microsoft.com/office/drawing/2016/5/10/chartex" xmlns:cx5="http://schemas.microsoft.com/office/drawing/2016/5/11/chartex" xmlns:cx6="http://schemas.microsoft.com/office/drawing/2016/5/12/chartex" xmlns:cx7="http://schemas.microsoft.com/office/drawing/2016/5/13/chartex" xmlns:cx8="http://schemas.microsoft.com/office/drawing/2016/5/14/chartex" xmlns:mc="http://schemas.openxmlformats.org/markup-compatibility/2006" xmlns:aink="http://schemas.microsoft.com/office/drawing/2016/ink" xmlns:am3d="http://schemas.microsoft.com/office/drawing/2017/model3d" xmlns:o="urn:schemas-microsoft-com:office:office" xmlns:r="http://schemas.openxmlformats.org/officeDocument/2006/relationships" xmlns:m="http://schemas.openxmlformats.org/officeDocument/2006/math" xmlns:v="urn:schemas-microsoft-com:vml" xmlns:wp14="http://schemas.microsoft.com/office/word/2010/wordprocessingDrawing" xmlns:wp="http://schemas.openxmlformats.org/drawingml/2006/wordprocessingDrawing" xmlns:w10="urn:schemas-microsoft-com:office:word" xmlns:w="http://schemas.openxmlformats.org/wordprocessingml/2006/main" xmlns:w14="http://schemas.microsoft.com/office/word/2010/wordml" xmlns:w15="http://schemas.microsoft.com/office/word/2012/wordml" xmlns:w16cid="http://schemas.microsoft.com/office/word/2016/wordml/cid" xmlns:w16se="http://schemas.microsoft.com/office/word/2015/wordml/symex" xmlns:wpg="http://schemas.microsoft.com/office/word/2010/wordprocessingGroup" xmlns:wpi="http://schemas.microsoft.com/office/word/2010/wordprocessingInk" xmlns:wne="http://schemas.microsoft.com/office/word/2006/wordml" xmlns:wps="http://schemas.microsoft.com/office/word/2010/wordprocessingShape" mc:Ignorable="w14 w15 w16se w16cid wp14">
+<w:hdr xmlns:wpc="http://schemas.microsoft.com/office/word/2010/wordprocessingCanvas" xmlns:cx="http://schemas.microsoft.com/office/drawing/2014/chartex" xmlns:cx1="http://schemas.microsoft.com/office/drawing/2015/9/8/chartex" xmlns:cx2="http://schemas.microsoft.com/office/drawing/2015/10/21/chartex" xmlns:cx3="http://schemas.microsoft.com/office/drawing/2016/5/9/chartex" xmlns:cx4="http://schemas.microsoft.com/office/drawing/2016/5/10/chartex" xmlns:cx5="http://schemas.microsoft.com/office/drawing/2016/5/11/chartex" xmlns:cx6="http://schemas.microsoft.com/office/drawing/2016/5/12/chartex" xmlns:cx7="http://schemas.microsoft.com/office/drawing/2016/5/13/chartex" xmlns:cx8="http://schemas.microsoft.com/office/drawing/2016/5/14/chartex" xmlns:mc="http://schemas.openxmlformats.org/markup-compatibility/2006" xmlns:aink="http://schemas.microsoft.com/office/drawing/2016/ink" xmlns:am3d="http://schemas.microsoft.com/office/drawing/2017/model3d" xmlns:o="urn:schemas-microsoft-com:office:office" xmlns:r="http://schemas.openxmlformats.org/officeDocument/2006/relationships" xmlns:m="http://schemas.openxmlformats.org/officeDocument/2006/math" xmlns:v="urn:schemas-microsoft-com:vml" xmlns:wp14="http://schemas.microsoft.com/office/word/2010/wordprocessingDrawing" xmlns:wp="http://schemas.openxmlformats.org/drawingml/2006/wordprocessingDrawing" xmlns:w10="urn:schemas-microsoft-com:office:word" xmlns:w="http://schemas.openxmlformats.org/wordprocessingml/2006/main" xmlns:w14="http://schemas.microsoft.com/office/word/2010/wordml" xmlns:w15="http://schemas.microsoft.com/office/word/2012/wordml" xmlns:w16cex="http://schemas.microsoft.com/office/word/2018/wordml/cex" xmlns:w16cid="http://schemas.microsoft.com/office/word/2016/wordml/cid" xmlns:w16="http://schemas.microsoft.com/office/word/2018/wordml" xmlns:w16se="http://schemas.microsoft.com/office/word/2015/wordml/symex" xmlns:wpg="http://schemas.microsoft.com/office/word/2010/wordprocessingGroup" xmlns:wpi="http://schemas.microsoft.com/office/word/2010/wordprocessingInk" xmlns:wne="http://schemas.microsoft.com/office/word/2006/wordml" xmlns:wps="http://schemas.microsoft.com/office/word/2010/wordprocessingShape" mc:Ignorable="w14 w15 w16se w16cid w16 w16cex wp14">
   <w:p>
     <w:pPr>
-      <w:pStyle w:val="Header"/>
+      <w:pStyle w:val="En-tte"/>
     </w:pPr>
     <w:r>
       <w:rPr>
@@ -3213,7 +3453,7 @@
                           <w:sdtContent>
                             <w:p>
                               <w:pPr>
-                                <w:pStyle w:val="NoSpacing"/>
+                                <w:pStyle w:val="Sansinterligne"/>
                                 <w:jc w:val="center"/>
                                 <w:rPr>
                                   <w:b/>
@@ -3268,7 +3508,7 @@
         </mc:Choice>
         <mc:Fallback>
           <w:pict>
-            <v:rect w14:anchorId="231C155D" id="Rectangle 17" o:spid="_x0000_s1026" alt="Title: Titre du document" style="position:absolute;margin-left:0;margin-top:0;width:1in;height:22.3pt;z-index:251659264;visibility:visible;mso-wrap-style:square;mso-width-percent:941;mso-height-percent:0;mso-top-percent:30;mso-wrap-distance-left:9pt;mso-wrap-distance-top:0;mso-wrap-distance-right:9pt;mso-wrap-distance-bottom:0;mso-position-horizontal:center;mso-position-horizontal-relative:page;mso-position-vertical-relative:page;mso-width-percent:941;mso-height-percent:0;mso-top-percent:30;mso-width-relative:page;mso-height-relative:margin;v-text-anchor:middle" o:gfxdata="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" fillcolor="#44546a [3215]" stroked="f" strokeweight="1pt">
+            <v:rect w14:anchorId="231C155D" id="Rectangle 17" o:spid="_x0000_s1026" alt="Titre : Titre du document" style="position:absolute;margin-left:0;margin-top:0;width:1in;height:22.3pt;z-index:251659264;visibility:visible;mso-wrap-style:square;mso-width-percent:941;mso-height-percent:0;mso-top-percent:30;mso-wrap-distance-left:9pt;mso-wrap-distance-top:0;mso-wrap-distance-right:9pt;mso-wrap-distance-bottom:0;mso-position-horizontal:center;mso-position-horizontal-relative:page;mso-position-vertical-relative:page;mso-width-percent:941;mso-height-percent:0;mso-top-percent:30;mso-width-relative:page;mso-height-relative:margin;v-text-anchor:middle" o:gfxdata="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" fillcolor="#44546a [3215]" stroked="f" strokeweight="1pt">
               <v:textbox inset=",0,,0">
                 <w:txbxContent>
                   <w:sdt>
@@ -3291,7 +3531,7 @@
                     <w:sdtContent>
                       <w:p>
                         <w:pPr>
-                          <w:pStyle w:val="NoSpacing"/>
+                          <w:pStyle w:val="Sansinterligne"/>
                           <w:jc w:val="center"/>
                           <w:rPr>
                             <w:b/>
@@ -3335,14 +3575,14 @@
   </w:p>
   <w:p>
     <w:pPr>
-      <w:pStyle w:val="Header"/>
+      <w:pStyle w:val="En-tte"/>
     </w:pPr>
   </w:p>
 </w:hdr>
 </file>
 
 <file path=word/numbering.xml><?xml version="1.0" encoding="utf-8"?>
-<w:numbering xmlns:wpc="http://schemas.microsoft.com/office/word/2010/wordprocessingCanvas" xmlns:cx="http://schemas.microsoft.com/office/drawing/2014/chartex" xmlns:cx1="http://schemas.microsoft.com/office/drawing/2015/9/8/chartex" xmlns:cx2="http://schemas.microsoft.com/office/drawing/2015/10/21/chartex" xmlns:cx3="http://schemas.microsoft.com/office/drawing/2016/5/9/chartex" xmlns:cx4="http://schemas.microsoft.com/office/drawing/2016/5/10/chartex" xmlns:cx5="http://schemas.microsoft.com/office/drawing/2016/5/11/chartex" xmlns:cx6="http://schemas.microsoft.com/office/drawing/2016/5/12/chartex" xmlns:cx7="http://schemas.microsoft.com/office/drawing/2016/5/13/chartex" xmlns:cx8="http://schemas.microsoft.com/office/drawing/2016/5/14/chartex" xmlns:mc="http://schemas.openxmlformats.org/markup-compatibility/2006" xmlns:aink="http://schemas.microsoft.com/office/drawing/2016/ink" xmlns:am3d="http://schemas.microsoft.com/office/drawing/2017/model3d" xmlns:o="urn:schemas-microsoft-com:office:office" xmlns:r="http://schemas.openxmlformats.org/officeDocument/2006/relationships" xmlns:m="http://schemas.openxmlformats.org/officeDocument/2006/math" xmlns:v="urn:schemas-microsoft-com:vml" xmlns:wp14="http://schemas.microsoft.com/office/word/2010/wordprocessingDrawing" xmlns:wp="http://schemas.openxmlformats.org/drawingml/2006/wordprocessingDrawing" xmlns:w10="urn:schemas-microsoft-com:office:word" xmlns:w="http://schemas.openxmlformats.org/wordprocessingml/2006/main" xmlns:w14="http://schemas.microsoft.com/office/word/2010/wordml" xmlns:w15="http://schemas.microsoft.com/office/word/2012/wordml" xmlns:w16cid="http://schemas.microsoft.com/office/word/2016/wordml/cid" xmlns:w16se="http://schemas.microsoft.com/office/word/2015/wordml/symex" xmlns:wpg="http://schemas.microsoft.com/office/word/2010/wordprocessingGroup" xmlns:wpi="http://schemas.microsoft.com/office/word/2010/wordprocessingInk" xmlns:wne="http://schemas.microsoft.com/office/word/2006/wordml" xmlns:wps="http://schemas.microsoft.com/office/word/2010/wordprocessingShape" mc:Ignorable="w14 w15 w16se w16cid wp14">
+<w:numbering xmlns:wpc="http://schemas.microsoft.com/office/word/2010/wordprocessingCanvas" xmlns:cx="http://schemas.microsoft.com/office/drawing/2014/chartex" xmlns:cx1="http://schemas.microsoft.com/office/drawing/2015/9/8/chartex" xmlns:cx2="http://schemas.microsoft.com/office/drawing/2015/10/21/chartex" xmlns:cx3="http://schemas.microsoft.com/office/drawing/2016/5/9/chartex" xmlns:cx4="http://schemas.microsoft.com/office/drawing/2016/5/10/chartex" xmlns:cx5="http://schemas.microsoft.com/office/drawing/2016/5/11/chartex" xmlns:cx6="http://schemas.microsoft.com/office/drawing/2016/5/12/chartex" xmlns:cx7="http://schemas.microsoft.com/office/drawing/2016/5/13/chartex" xmlns:cx8="http://schemas.microsoft.com/office/drawing/2016/5/14/chartex" xmlns:mc="http://schemas.openxmlformats.org/markup-compatibility/2006" xmlns:aink="http://schemas.microsoft.com/office/drawing/2016/ink" xmlns:am3d="http://schemas.microsoft.com/office/drawing/2017/model3d" xmlns:o="urn:schemas-microsoft-com:office:office" xmlns:r="http://schemas.openxmlformats.org/officeDocument/2006/relationships" xmlns:m="http://schemas.openxmlformats.org/officeDocument/2006/math" xmlns:v="urn:schemas-microsoft-com:vml" xmlns:wp14="http://schemas.microsoft.com/office/word/2010/wordprocessingDrawing" xmlns:wp="http://schemas.openxmlformats.org/drawingml/2006/wordprocessingDrawing" xmlns:w10="urn:schemas-microsoft-com:office:word" xmlns:w="http://schemas.openxmlformats.org/wordprocessingml/2006/main" xmlns:w14="http://schemas.microsoft.com/office/word/2010/wordml" xmlns:w15="http://schemas.microsoft.com/office/word/2012/wordml" xmlns:w16cex="http://schemas.microsoft.com/office/word/2018/wordml/cex" xmlns:w16cid="http://schemas.microsoft.com/office/word/2016/wordml/cid" xmlns:w16="http://schemas.microsoft.com/office/word/2018/wordml" xmlns:w16se="http://schemas.microsoft.com/office/word/2015/wordml/symex" xmlns:wpg="http://schemas.microsoft.com/office/word/2010/wordprocessingGroup" xmlns:wpi="http://schemas.microsoft.com/office/word/2010/wordprocessingInk" xmlns:wne="http://schemas.microsoft.com/office/word/2006/wordml" xmlns:wps="http://schemas.microsoft.com/office/word/2010/wordprocessingShape" mc:Ignorable="w14 w15 w16se w16cid w16 w16cex wp14">
   <w:abstractNum w:abstractNumId="0" w15:restartNumberingAfterBreak="0">
     <w:nsid w:val="130A0A46"/>
     <w:multiLevelType w:val="hybridMultilevel"/>
@@ -3578,7 +3818,7 @@
 </file>
 
 <file path=word/styles.xml><?xml version="1.0" encoding="utf-8"?>
-<w:styles xmlns:mc="http://schemas.openxmlformats.org/markup-compatibility/2006" xmlns:r="http://schemas.openxmlformats.org/officeDocument/2006/relationships" xmlns:w="http://schemas.openxmlformats.org/wordprocessingml/2006/main" xmlns:w14="http://schemas.microsoft.com/office/word/2010/wordml" xmlns:w15="http://schemas.microsoft.com/office/word/2012/wordml" xmlns:w16cid="http://schemas.microsoft.com/office/word/2016/wordml/cid" xmlns:w16se="http://schemas.microsoft.com/office/word/2015/wordml/symex" mc:Ignorable="w14 w15 w16se w16cid">
+<w:styles xmlns:mc="http://schemas.openxmlformats.org/markup-compatibility/2006" xmlns:r="http://schemas.openxmlformats.org/officeDocument/2006/relationships" xmlns:w="http://schemas.openxmlformats.org/wordprocessingml/2006/main" xmlns:w14="http://schemas.microsoft.com/office/word/2010/wordml" xmlns:w15="http://schemas.microsoft.com/office/word/2012/wordml" xmlns:w16cex="http://schemas.microsoft.com/office/word/2018/wordml/cex" xmlns:w16cid="http://schemas.microsoft.com/office/word/2016/wordml/cid" xmlns:w16="http://schemas.microsoft.com/office/word/2018/wordml" xmlns:w16se="http://schemas.microsoft.com/office/word/2015/wordml/symex" mc:Ignorable="w14 w15 w16se w16cid w16 w16cex">
   <w:docDefaults>
     <w:rPrDefault>
       <w:rPr>
@@ -3972,11 +4212,11 @@
     <w:name w:val="Normal"/>
     <w:qFormat/>
   </w:style>
-  <w:style w:type="paragraph" w:styleId="Heading1">
+  <w:style w:type="paragraph" w:styleId="Titre1">
     <w:name w:val="heading 1"/>
     <w:basedOn w:val="Normal"/>
     <w:next w:val="Normal"/>
-    <w:link w:val="Heading1Char"/>
+    <w:link w:val="Titre1Car"/>
     <w:uiPriority w:val="9"/>
     <w:qFormat/>
     <w:rsid w:val="00ED3FED"/>
@@ -3993,11 +4233,11 @@
       <w:szCs w:val="32"/>
     </w:rPr>
   </w:style>
-  <w:style w:type="paragraph" w:styleId="Heading2">
+  <w:style w:type="paragraph" w:styleId="Titre2">
     <w:name w:val="heading 2"/>
     <w:basedOn w:val="Normal"/>
     <w:next w:val="Normal"/>
-    <w:link w:val="Heading2Char"/>
+    <w:link w:val="Titre2Car"/>
     <w:uiPriority w:val="9"/>
     <w:unhideWhenUsed/>
     <w:qFormat/>
@@ -4015,13 +4255,13 @@
       <w:szCs w:val="26"/>
     </w:rPr>
   </w:style>
-  <w:style w:type="character" w:default="1" w:styleId="DefaultParagraphFont">
+  <w:style w:type="character" w:default="1" w:styleId="Policepardfaut">
     <w:name w:val="Default Paragraph Font"/>
     <w:uiPriority w:val="1"/>
     <w:semiHidden/>
     <w:unhideWhenUsed/>
   </w:style>
-  <w:style w:type="table" w:default="1" w:styleId="TableNormal">
+  <w:style w:type="table" w:default="1" w:styleId="TableauNormal">
     <w:name w:val="Normal Table"/>
     <w:uiPriority w:val="99"/>
     <w:semiHidden/>
@@ -4036,16 +4276,16 @@
       </w:tblCellMar>
     </w:tblPr>
   </w:style>
-  <w:style w:type="numbering" w:default="1" w:styleId="NoList">
+  <w:style w:type="numbering" w:default="1" w:styleId="Aucuneliste">
     <w:name w:val="No List"/>
     <w:uiPriority w:val="99"/>
     <w:semiHidden/>
     <w:unhideWhenUsed/>
   </w:style>
-  <w:style w:type="paragraph" w:styleId="Header">
+  <w:style w:type="paragraph" w:styleId="En-tte">
     <w:name w:val="header"/>
     <w:basedOn w:val="Normal"/>
-    <w:link w:val="HeaderChar"/>
+    <w:link w:val="En-tteCar"/>
     <w:uiPriority w:val="99"/>
     <w:unhideWhenUsed/>
     <w:rsid w:val="00ED3FED"/>
@@ -4056,17 +4296,17 @@
       </w:tabs>
     </w:pPr>
   </w:style>
-  <w:style w:type="character" w:customStyle="1" w:styleId="HeaderChar">
-    <w:name w:val="Header Char"/>
-    <w:basedOn w:val="DefaultParagraphFont"/>
-    <w:link w:val="Header"/>
+  <w:style w:type="character" w:customStyle="1" w:styleId="En-tteCar">
+    <w:name w:val="En-tête Car"/>
+    <w:basedOn w:val="Policepardfaut"/>
+    <w:link w:val="En-tte"/>
     <w:uiPriority w:val="99"/>
     <w:rsid w:val="00ED3FED"/>
   </w:style>
-  <w:style w:type="paragraph" w:styleId="Footer">
+  <w:style w:type="paragraph" w:styleId="Pieddepage">
     <w:name w:val="footer"/>
     <w:basedOn w:val="Normal"/>
-    <w:link w:val="FooterChar"/>
+    <w:link w:val="PieddepageCar"/>
     <w:uiPriority w:val="99"/>
     <w:unhideWhenUsed/>
     <w:rsid w:val="00ED3FED"/>
@@ -4077,16 +4317,16 @@
       </w:tabs>
     </w:pPr>
   </w:style>
-  <w:style w:type="character" w:customStyle="1" w:styleId="FooterChar">
-    <w:name w:val="Footer Char"/>
-    <w:basedOn w:val="DefaultParagraphFont"/>
-    <w:link w:val="Footer"/>
+  <w:style w:type="character" w:customStyle="1" w:styleId="PieddepageCar">
+    <w:name w:val="Pied de page Car"/>
+    <w:basedOn w:val="Policepardfaut"/>
+    <w:link w:val="Pieddepage"/>
     <w:uiPriority w:val="99"/>
     <w:rsid w:val="00ED3FED"/>
   </w:style>
-  <w:style w:type="paragraph" w:styleId="NoSpacing">
+  <w:style w:type="paragraph" w:styleId="Sansinterligne">
     <w:name w:val="No Spacing"/>
-    <w:link w:val="NoSpacingChar"/>
+    <w:link w:val="SansinterligneCar"/>
     <w:uiPriority w:val="1"/>
     <w:qFormat/>
     <w:rsid w:val="00ED3FED"/>
@@ -4097,10 +4337,10 @@
       <w:lang w:val="en-US" w:eastAsia="zh-CN"/>
     </w:rPr>
   </w:style>
-  <w:style w:type="character" w:customStyle="1" w:styleId="NoSpacingChar">
-    <w:name w:val="No Spacing Char"/>
-    <w:basedOn w:val="DefaultParagraphFont"/>
-    <w:link w:val="NoSpacing"/>
+  <w:style w:type="character" w:customStyle="1" w:styleId="SansinterligneCar">
+    <w:name w:val="Sans interligne Car"/>
+    <w:basedOn w:val="Policepardfaut"/>
+    <w:link w:val="Sansinterligne"/>
     <w:uiPriority w:val="1"/>
     <w:rsid w:val="00ED3FED"/>
     <w:rPr>
@@ -4110,10 +4350,10 @@
       <w:lang w:val="en-US" w:eastAsia="zh-CN"/>
     </w:rPr>
   </w:style>
-  <w:style w:type="character" w:customStyle="1" w:styleId="Heading1Char">
-    <w:name w:val="Heading 1 Char"/>
-    <w:basedOn w:val="DefaultParagraphFont"/>
-    <w:link w:val="Heading1"/>
+  <w:style w:type="character" w:customStyle="1" w:styleId="Titre1Car">
+    <w:name w:val="Titre 1 Car"/>
+    <w:basedOn w:val="Policepardfaut"/>
+    <w:link w:val="Titre1"/>
     <w:uiPriority w:val="9"/>
     <w:rsid w:val="00ED3FED"/>
     <w:rPr>
@@ -4123,9 +4363,9 @@
       <w:szCs w:val="32"/>
     </w:rPr>
   </w:style>
-  <w:style w:type="paragraph" w:styleId="TOCHeading">
+  <w:style w:type="paragraph" w:styleId="En-ttedetabledesmatires">
     <w:name w:val="TOC Heading"/>
-    <w:basedOn w:val="Heading1"/>
+    <w:basedOn w:val="Titre1"/>
     <w:next w:val="Normal"/>
     <w:uiPriority w:val="39"/>
     <w:unhideWhenUsed/>
@@ -4143,7 +4383,7 @@
       <w:lang w:eastAsia="fr-FR"/>
     </w:rPr>
   </w:style>
-  <w:style w:type="paragraph" w:styleId="TOC1">
+  <w:style w:type="paragraph" w:styleId="TM1">
     <w:name w:val="toc 1"/>
     <w:basedOn w:val="Normal"/>
     <w:next w:val="Normal"/>
@@ -4161,13 +4401,12 @@
       <w:iCs/>
     </w:rPr>
   </w:style>
-  <w:style w:type="paragraph" w:styleId="TOC2">
+  <w:style w:type="paragraph" w:styleId="TM2">
     <w:name w:val="toc 2"/>
     <w:basedOn w:val="Normal"/>
     <w:next w:val="Normal"/>
     <w:autoRedefine/>
     <w:uiPriority w:val="39"/>
-    <w:semiHidden/>
     <w:unhideWhenUsed/>
     <w:rsid w:val="00ED3FED"/>
     <w:pPr>
@@ -4181,7 +4420,7 @@
       <w:szCs w:val="22"/>
     </w:rPr>
   </w:style>
-  <w:style w:type="paragraph" w:styleId="TOC3">
+  <w:style w:type="paragraph" w:styleId="TM3">
     <w:name w:val="toc 3"/>
     <w:basedOn w:val="Normal"/>
     <w:next w:val="Normal"/>
@@ -4198,7 +4437,7 @@
       <w:szCs w:val="20"/>
     </w:rPr>
   </w:style>
-  <w:style w:type="paragraph" w:styleId="TOC4">
+  <w:style w:type="paragraph" w:styleId="TM4">
     <w:name w:val="toc 4"/>
     <w:basedOn w:val="Normal"/>
     <w:next w:val="Normal"/>
@@ -4215,7 +4454,7 @@
       <w:szCs w:val="20"/>
     </w:rPr>
   </w:style>
-  <w:style w:type="paragraph" w:styleId="TOC5">
+  <w:style w:type="paragraph" w:styleId="TM5">
     <w:name w:val="toc 5"/>
     <w:basedOn w:val="Normal"/>
     <w:next w:val="Normal"/>
@@ -4232,7 +4471,7 @@
       <w:szCs w:val="20"/>
     </w:rPr>
   </w:style>
-  <w:style w:type="paragraph" w:styleId="TOC6">
+  <w:style w:type="paragraph" w:styleId="TM6">
     <w:name w:val="toc 6"/>
     <w:basedOn w:val="Normal"/>
     <w:next w:val="Normal"/>
@@ -4249,7 +4488,7 @@
       <w:szCs w:val="20"/>
     </w:rPr>
   </w:style>
-  <w:style w:type="paragraph" w:styleId="TOC7">
+  <w:style w:type="paragraph" w:styleId="TM7">
     <w:name w:val="toc 7"/>
     <w:basedOn w:val="Normal"/>
     <w:next w:val="Normal"/>
@@ -4266,7 +4505,7 @@
       <w:szCs w:val="20"/>
     </w:rPr>
   </w:style>
-  <w:style w:type="paragraph" w:styleId="TOC8">
+  <w:style w:type="paragraph" w:styleId="TM8">
     <w:name w:val="toc 8"/>
     <w:basedOn w:val="Normal"/>
     <w:next w:val="Normal"/>
@@ -4283,7 +4522,7 @@
       <w:szCs w:val="20"/>
     </w:rPr>
   </w:style>
-  <w:style w:type="paragraph" w:styleId="TOC9">
+  <w:style w:type="paragraph" w:styleId="TM9">
     <w:name w:val="toc 9"/>
     <w:basedOn w:val="Normal"/>
     <w:next w:val="Normal"/>
@@ -4300,9 +4539,9 @@
       <w:szCs w:val="20"/>
     </w:rPr>
   </w:style>
-  <w:style w:type="character" w:styleId="Hyperlink">
+  <w:style w:type="character" w:styleId="Lienhypertexte">
     <w:name w:val="Hyperlink"/>
-    <w:basedOn w:val="DefaultParagraphFont"/>
+    <w:basedOn w:val="Policepardfaut"/>
     <w:uiPriority w:val="99"/>
     <w:unhideWhenUsed/>
     <w:rsid w:val="000F27B1"/>
@@ -4311,10 +4550,10 @@
       <w:u w:val="single"/>
     </w:rPr>
   </w:style>
-  <w:style w:type="paragraph" w:styleId="BalloonText">
+  <w:style w:type="paragraph" w:styleId="Textedebulles">
     <w:name w:val="Balloon Text"/>
     <w:basedOn w:val="Normal"/>
-    <w:link w:val="BalloonTextChar"/>
+    <w:link w:val="TextedebullesCar"/>
     <w:uiPriority w:val="99"/>
     <w:semiHidden/>
     <w:unhideWhenUsed/>
@@ -4325,10 +4564,10 @@
       <w:szCs w:val="18"/>
     </w:rPr>
   </w:style>
-  <w:style w:type="character" w:customStyle="1" w:styleId="BalloonTextChar">
-    <w:name w:val="Balloon Text Char"/>
-    <w:basedOn w:val="DefaultParagraphFont"/>
-    <w:link w:val="BalloonText"/>
+  <w:style w:type="character" w:customStyle="1" w:styleId="TextedebullesCar">
+    <w:name w:val="Texte de bulles Car"/>
+    <w:basedOn w:val="Policepardfaut"/>
+    <w:link w:val="Textedebulles"/>
     <w:uiPriority w:val="99"/>
     <w:semiHidden/>
     <w:rsid w:val="00251427"/>
@@ -4338,10 +4577,10 @@
       <w:szCs w:val="18"/>
     </w:rPr>
   </w:style>
-  <w:style w:type="character" w:customStyle="1" w:styleId="Heading2Char">
-    <w:name w:val="Heading 2 Char"/>
-    <w:basedOn w:val="DefaultParagraphFont"/>
-    <w:link w:val="Heading2"/>
+  <w:style w:type="character" w:customStyle="1" w:styleId="Titre2Car">
+    <w:name w:val="Titre 2 Car"/>
+    <w:basedOn w:val="Policepardfaut"/>
+    <w:link w:val="Titre2"/>
     <w:uiPriority w:val="9"/>
     <w:rsid w:val="006418A4"/>
     <w:rPr>
@@ -4351,7 +4590,7 @@
       <w:szCs w:val="26"/>
     </w:rPr>
   </w:style>
-  <w:style w:type="paragraph" w:styleId="ListParagraph">
+  <w:style w:type="paragraph" w:styleId="Paragraphedeliste">
     <w:name w:val="List Paragraph"/>
     <w:basedOn w:val="Normal"/>
     <w:uiPriority w:val="34"/>
@@ -4362,10 +4601,10 @@
       <w:contextualSpacing/>
     </w:pPr>
   </w:style>
-  <w:style w:type="paragraph" w:styleId="HTMLPreformatted">
+  <w:style w:type="paragraph" w:styleId="PrformatHTML">
     <w:name w:val="HTML Preformatted"/>
     <w:basedOn w:val="Normal"/>
-    <w:link w:val="HTMLPreformattedChar"/>
+    <w:link w:val="PrformatHTMLCar"/>
     <w:uiPriority w:val="99"/>
     <w:semiHidden/>
     <w:unhideWhenUsed/>
@@ -4394,13 +4633,13 @@
       <w:rFonts w:ascii="Courier New" w:eastAsia="Times New Roman" w:hAnsi="Courier New" w:cs="Courier New"/>
       <w:sz w:val="20"/>
       <w:szCs w:val="20"/>
-      <w:lang w:val="en-BE" w:eastAsia="en-BE"/>
+      <w:lang/>
     </w:rPr>
   </w:style>
-  <w:style w:type="character" w:customStyle="1" w:styleId="HTMLPreformattedChar">
-    <w:name w:val="HTML Preformatted Char"/>
-    <w:basedOn w:val="DefaultParagraphFont"/>
-    <w:link w:val="HTMLPreformatted"/>
+  <w:style w:type="character" w:customStyle="1" w:styleId="PrformatHTMLCar">
+    <w:name w:val="Préformaté HTML Car"/>
+    <w:basedOn w:val="Policepardfaut"/>
+    <w:link w:val="PrformatHTML"/>
     <w:uiPriority w:val="99"/>
     <w:semiHidden/>
     <w:rsid w:val="00EF3CCB"/>
@@ -4408,7 +4647,7 @@
       <w:rFonts w:ascii="Courier New" w:eastAsia="Times New Roman" w:hAnsi="Courier New" w:cs="Courier New"/>
       <w:sz w:val="20"/>
       <w:szCs w:val="20"/>
-      <w:lang w:val="en-BE" w:eastAsia="en-BE"/>
+      <w:lang/>
     </w:rPr>
   </w:style>
 </w:styles>
@@ -4714,7 +4953,7 @@
 </file>
 
 <file path=customXml/itemProps1.xml><?xml version="1.0" encoding="utf-8"?>
-<ds:datastoreItem xmlns:ds="http://schemas.openxmlformats.org/officeDocument/2006/customXml" ds:itemID="{B8D630DA-011D-4796-874B-255CB8C5176D}">
+<ds:datastoreItem xmlns:ds="http://schemas.openxmlformats.org/officeDocument/2006/customXml" ds:itemID="{1166F68E-FBAE-5242-9D4B-9BA7EA246986}">
   <ds:schemaRefs>
     <ds:schemaRef ds:uri="http://schemas.openxmlformats.org/officeDocument/2006/bibliography"/>
   </ds:schemaRefs>

</xml_diff>